<commit_message>
#5. Web App using Spring Boot
Web App using Spring Boot
</commit_message>
<xml_diff>
--- a/springBootDocument.docx
+++ b/springBootDocument.docx
@@ -812,6 +812,535 @@
         </w:rPr>
         <w:t>ere--------------------------</w:t>
       </w:r>
+    </w:p>
+    <w:p>
+      <w:pPr>
+        <w:rPr>
+          <w:rFonts w:ascii="Consolas" w:hAnsi="Consolas" w:cs="Consolas"/>
+        </w:rPr>
+      </w:pPr>
+    </w:p>
+    <w:p>
+      <w:pPr>
+        <w:rPr>
+          <w:rFonts w:ascii="Consolas" w:hAnsi="Consolas" w:cs="Consolas"/>
+        </w:rPr>
+      </w:pPr>
+      <w:r>
+        <w:rPr>
+          <w:rFonts w:ascii="Consolas" w:hAnsi="Consolas" w:cs="Consolas"/>
+        </w:rPr>
+        <w:t>6.adding to convert JSP to servlet in spring Boot application.</w:t>
+      </w:r>
+    </w:p>
+    <w:p>
+      <w:pPr>
+        <w:rPr>
+          <w:rFonts w:ascii="Consolas" w:hAnsi="Consolas" w:cs="Consolas"/>
+        </w:rPr>
+      </w:pPr>
+      <w:r>
+        <w:rPr>
+          <w:rFonts w:ascii="Consolas" w:hAnsi="Consolas" w:cs="Consolas"/>
+        </w:rPr>
+        <w:t>&lt;!-- https://mvnrepository.com/artifact/org.apache.tomcat/tomcat-jasper --&gt;</w:t>
+      </w:r>
+    </w:p>
+    <w:p>
+      <w:pPr>
+        <w:rPr>
+          <w:rFonts w:ascii="Consolas" w:hAnsi="Consolas" w:cs="Consolas"/>
+        </w:rPr>
+      </w:pPr>
+      <w:r>
+        <w:rPr>
+          <w:rFonts w:ascii="Consolas" w:hAnsi="Consolas" w:cs="Consolas"/>
+        </w:rPr>
+        <w:t>&lt;dependency&gt;</w:t>
+      </w:r>
+    </w:p>
+    <w:p>
+      <w:pPr>
+        <w:rPr>
+          <w:rFonts w:ascii="Consolas" w:hAnsi="Consolas" w:cs="Consolas"/>
+        </w:rPr>
+      </w:pPr>
+      <w:r>
+        <w:rPr>
+          <w:rFonts w:ascii="Consolas" w:hAnsi="Consolas" w:cs="Consolas"/>
+        </w:rPr>
+        <w:t xml:space="preserve">    &lt;groupId&gt;org.apache.tomcat&lt;/groupId&gt;</w:t>
+      </w:r>
+    </w:p>
+    <w:p>
+      <w:pPr>
+        <w:rPr>
+          <w:rFonts w:ascii="Consolas" w:hAnsi="Consolas" w:cs="Consolas"/>
+        </w:rPr>
+      </w:pPr>
+      <w:r>
+        <w:rPr>
+          <w:rFonts w:ascii="Consolas" w:hAnsi="Consolas" w:cs="Consolas"/>
+        </w:rPr>
+        <w:t xml:space="preserve">    &lt;artifactId&gt;tomcat-jasper&lt;/artifactId&gt;</w:t>
+      </w:r>
+    </w:p>
+    <w:p>
+      <w:pPr>
+        <w:rPr>
+          <w:rFonts w:ascii="Consolas" w:hAnsi="Consolas" w:cs="Consolas"/>
+        </w:rPr>
+      </w:pPr>
+      <w:r>
+        <w:rPr>
+          <w:rFonts w:ascii="Consolas" w:hAnsi="Consolas" w:cs="Consolas"/>
+        </w:rPr>
+        <w:t xml:space="preserve">    &lt;version&gt;8.5.34&lt;/version&gt;</w:t>
+      </w:r>
+    </w:p>
+    <w:p>
+      <w:pPr>
+        <w:rPr>
+          <w:rFonts w:ascii="Consolas" w:hAnsi="Consolas" w:cs="Consolas"/>
+        </w:rPr>
+      </w:pPr>
+      <w:r>
+        <w:rPr>
+          <w:rFonts w:ascii="Consolas" w:hAnsi="Consolas" w:cs="Consolas"/>
+        </w:rPr>
+        <w:t>&lt;/dependency&gt;</w:t>
+      </w:r>
+    </w:p>
+    <w:p>
+      <w:pPr>
+        <w:rPr>
+          <w:rFonts w:ascii="Consolas" w:hAnsi="Consolas" w:cs="Consolas"/>
+        </w:rPr>
+      </w:pPr>
+    </w:p>
+    <w:p>
+      <w:pPr>
+        <w:autoSpaceDE w:val="0"/>
+        <w:autoSpaceDN w:val="0"/>
+        <w:adjustRightInd w:val="0"/>
+        <w:spacing w:after="0" w:line="240" w:lineRule="auto"/>
+        <w:rPr>
+          <w:rFonts w:ascii="Consolas" w:hAnsi="Consolas" w:cs="Consolas"/>
+          <w:sz w:val="20"/>
+          <w:szCs w:val="20"/>
+          <w:u w:val="single"/>
+        </w:rPr>
+      </w:pPr>
+      <w:r>
+        <w:rPr>
+          <w:rFonts w:ascii="Consolas" w:hAnsi="Consolas" w:cs="Consolas"/>
+          <w:color w:val="000000"/>
+          <w:sz w:val="20"/>
+          <w:szCs w:val="20"/>
+          <w:u w:val="single"/>
+        </w:rPr>
+        <w:t>HomeController.java</w:t>
+      </w:r>
+    </w:p>
+    <w:p>
+      <w:pPr>
+        <w:autoSpaceDE w:val="0"/>
+        <w:autoSpaceDN w:val="0"/>
+        <w:adjustRightInd w:val="0"/>
+        <w:spacing w:after="0" w:line="240" w:lineRule="auto"/>
+        <w:rPr>
+          <w:rFonts w:ascii="Consolas" w:hAnsi="Consolas" w:cs="Consolas"/>
+          <w:sz w:val="20"/>
+          <w:szCs w:val="20"/>
+        </w:rPr>
+      </w:pPr>
+      <w:r>
+        <w:rPr>
+          <w:rFonts w:ascii="Consolas" w:hAnsi="Consolas" w:cs="Consolas"/>
+          <w:color w:val="646464"/>
+          <w:sz w:val="20"/>
+          <w:szCs w:val="20"/>
+        </w:rPr>
+        <w:t>@Controller</w:t>
+      </w:r>
+    </w:p>
+    <w:p>
+      <w:pPr>
+        <w:autoSpaceDE w:val="0"/>
+        <w:autoSpaceDN w:val="0"/>
+        <w:adjustRightInd w:val="0"/>
+        <w:spacing w:after="0" w:line="240" w:lineRule="auto"/>
+        <w:rPr>
+          <w:rFonts w:ascii="Consolas" w:hAnsi="Consolas" w:cs="Consolas"/>
+          <w:sz w:val="20"/>
+          <w:szCs w:val="20"/>
+        </w:rPr>
+      </w:pPr>
+      <w:r>
+        <w:rPr>
+          <w:rFonts w:ascii="Consolas" w:hAnsi="Consolas" w:cs="Consolas"/>
+          <w:b/>
+          <w:bCs/>
+          <w:color w:val="7F0055"/>
+          <w:sz w:val="20"/>
+          <w:szCs w:val="20"/>
+        </w:rPr>
+        <w:t>public</w:t>
+      </w:r>
+      <w:r>
+        <w:rPr>
+          <w:rFonts w:ascii="Consolas" w:hAnsi="Consolas" w:cs="Consolas"/>
+          <w:color w:val="000000"/>
+          <w:sz w:val="20"/>
+          <w:szCs w:val="20"/>
+        </w:rPr>
+        <w:t xml:space="preserve"> </w:t>
+      </w:r>
+      <w:r>
+        <w:rPr>
+          <w:rFonts w:ascii="Consolas" w:hAnsi="Consolas" w:cs="Consolas"/>
+          <w:b/>
+          <w:bCs/>
+          <w:color w:val="7F0055"/>
+          <w:sz w:val="20"/>
+          <w:szCs w:val="20"/>
+        </w:rPr>
+        <w:t>class</w:t>
+      </w:r>
+      <w:r>
+        <w:rPr>
+          <w:rFonts w:ascii="Consolas" w:hAnsi="Consolas" w:cs="Consolas"/>
+          <w:color w:val="000000"/>
+          <w:sz w:val="20"/>
+          <w:szCs w:val="20"/>
+        </w:rPr>
+        <w:t xml:space="preserve"> HomeController {</w:t>
+      </w:r>
+    </w:p>
+    <w:p>
+      <w:pPr>
+        <w:autoSpaceDE w:val="0"/>
+        <w:autoSpaceDN w:val="0"/>
+        <w:adjustRightInd w:val="0"/>
+        <w:spacing w:after="0" w:line="240" w:lineRule="auto"/>
+        <w:rPr>
+          <w:rFonts w:ascii="Consolas" w:hAnsi="Consolas" w:cs="Consolas"/>
+          <w:sz w:val="20"/>
+          <w:szCs w:val="20"/>
+        </w:rPr>
+      </w:pPr>
+    </w:p>
+    <w:p>
+      <w:pPr>
+        <w:autoSpaceDE w:val="0"/>
+        <w:autoSpaceDN w:val="0"/>
+        <w:adjustRightInd w:val="0"/>
+        <w:spacing w:after="0" w:line="240" w:lineRule="auto"/>
+        <w:rPr>
+          <w:rFonts w:ascii="Consolas" w:hAnsi="Consolas" w:cs="Consolas"/>
+          <w:sz w:val="20"/>
+          <w:szCs w:val="20"/>
+        </w:rPr>
+      </w:pPr>
+      <w:r>
+        <w:rPr>
+          <w:rFonts w:ascii="Consolas" w:hAnsi="Consolas" w:cs="Consolas"/>
+          <w:color w:val="000000"/>
+          <w:sz w:val="20"/>
+          <w:szCs w:val="20"/>
+        </w:rPr>
+        <w:lastRenderedPageBreak/>
+        <w:tab/>
+      </w:r>
+      <w:r>
+        <w:rPr>
+          <w:rFonts w:ascii="Consolas" w:hAnsi="Consolas" w:cs="Consolas"/>
+          <w:color w:val="646464"/>
+          <w:sz w:val="20"/>
+          <w:szCs w:val="20"/>
+          <w:highlight w:val="yellow"/>
+        </w:rPr>
+        <w:t>@RequestMapping</w:t>
+      </w:r>
+      <w:r>
+        <w:rPr>
+          <w:rFonts w:ascii="Consolas" w:hAnsi="Consolas" w:cs="Consolas"/>
+          <w:color w:val="000000"/>
+          <w:sz w:val="20"/>
+          <w:szCs w:val="20"/>
+          <w:highlight w:val="yellow"/>
+        </w:rPr>
+        <w:t>(</w:t>
+      </w:r>
+      <w:r>
+        <w:rPr>
+          <w:rFonts w:ascii="Consolas" w:hAnsi="Consolas" w:cs="Consolas"/>
+          <w:color w:val="2A00FF"/>
+          <w:sz w:val="20"/>
+          <w:szCs w:val="20"/>
+          <w:highlight w:val="yellow"/>
+        </w:rPr>
+        <w:t>"home"</w:t>
+      </w:r>
+      <w:r>
+        <w:rPr>
+          <w:rFonts w:ascii="Consolas" w:hAnsi="Consolas" w:cs="Consolas"/>
+          <w:color w:val="000000"/>
+          <w:sz w:val="20"/>
+          <w:szCs w:val="20"/>
+          <w:highlight w:val="yellow"/>
+        </w:rPr>
+        <w:t>)</w:t>
+      </w:r>
+    </w:p>
+    <w:p>
+      <w:pPr>
+        <w:autoSpaceDE w:val="0"/>
+        <w:autoSpaceDN w:val="0"/>
+        <w:adjustRightInd w:val="0"/>
+        <w:spacing w:after="0" w:line="240" w:lineRule="auto"/>
+        <w:rPr>
+          <w:rFonts w:ascii="Consolas" w:hAnsi="Consolas" w:cs="Consolas"/>
+          <w:sz w:val="20"/>
+          <w:szCs w:val="20"/>
+        </w:rPr>
+      </w:pPr>
+      <w:r>
+        <w:rPr>
+          <w:rFonts w:ascii="Consolas" w:hAnsi="Consolas" w:cs="Consolas"/>
+          <w:color w:val="000000"/>
+          <w:sz w:val="20"/>
+          <w:szCs w:val="20"/>
+        </w:rPr>
+        <w:tab/>
+      </w:r>
+      <w:r>
+        <w:rPr>
+          <w:rFonts w:ascii="Consolas" w:hAnsi="Consolas" w:cs="Consolas"/>
+          <w:b/>
+          <w:bCs/>
+          <w:color w:val="7F0055"/>
+          <w:sz w:val="20"/>
+          <w:szCs w:val="20"/>
+        </w:rPr>
+        <w:t>public</w:t>
+      </w:r>
+      <w:r>
+        <w:rPr>
+          <w:rFonts w:ascii="Consolas" w:hAnsi="Consolas" w:cs="Consolas"/>
+          <w:color w:val="000000"/>
+          <w:sz w:val="20"/>
+          <w:szCs w:val="20"/>
+        </w:rPr>
+        <w:t xml:space="preserve"> String home() {</w:t>
+      </w:r>
+    </w:p>
+    <w:p>
+      <w:pPr>
+        <w:autoSpaceDE w:val="0"/>
+        <w:autoSpaceDN w:val="0"/>
+        <w:adjustRightInd w:val="0"/>
+        <w:spacing w:after="0" w:line="240" w:lineRule="auto"/>
+        <w:rPr>
+          <w:rFonts w:ascii="Consolas" w:hAnsi="Consolas" w:cs="Consolas"/>
+          <w:sz w:val="20"/>
+          <w:szCs w:val="20"/>
+        </w:rPr>
+      </w:pPr>
+      <w:r>
+        <w:rPr>
+          <w:rFonts w:ascii="Consolas" w:hAnsi="Consolas" w:cs="Consolas"/>
+          <w:color w:val="000000"/>
+          <w:sz w:val="20"/>
+          <w:szCs w:val="20"/>
+        </w:rPr>
+        <w:tab/>
+      </w:r>
+      <w:r>
+        <w:rPr>
+          <w:rFonts w:ascii="Consolas" w:hAnsi="Consolas" w:cs="Consolas"/>
+          <w:color w:val="000000"/>
+          <w:sz w:val="20"/>
+          <w:szCs w:val="20"/>
+        </w:rPr>
+        <w:tab/>
+        <w:t>System.</w:t>
+      </w:r>
+      <w:r>
+        <w:rPr>
+          <w:rFonts w:ascii="Consolas" w:hAnsi="Consolas" w:cs="Consolas"/>
+          <w:b/>
+          <w:bCs/>
+          <w:i/>
+          <w:iCs/>
+          <w:color w:val="0000C0"/>
+          <w:sz w:val="20"/>
+          <w:szCs w:val="20"/>
+        </w:rPr>
+        <w:t>out</w:t>
+      </w:r>
+      <w:r>
+        <w:rPr>
+          <w:rFonts w:ascii="Consolas" w:hAnsi="Consolas" w:cs="Consolas"/>
+          <w:color w:val="000000"/>
+          <w:sz w:val="20"/>
+          <w:szCs w:val="20"/>
+        </w:rPr>
+        <w:t>.println(</w:t>
+      </w:r>
+      <w:r>
+        <w:rPr>
+          <w:rFonts w:ascii="Consolas" w:hAnsi="Consolas" w:cs="Consolas"/>
+          <w:color w:val="2A00FF"/>
+          <w:sz w:val="20"/>
+          <w:szCs w:val="20"/>
+        </w:rPr>
+        <w:t>"Hi "</w:t>
+      </w:r>
+      <w:r>
+        <w:rPr>
+          <w:rFonts w:ascii="Consolas" w:hAnsi="Consolas" w:cs="Consolas"/>
+          <w:color w:val="000000"/>
+          <w:sz w:val="20"/>
+          <w:szCs w:val="20"/>
+        </w:rPr>
+        <w:t>);</w:t>
+      </w:r>
+    </w:p>
+    <w:p>
+      <w:pPr>
+        <w:autoSpaceDE w:val="0"/>
+        <w:autoSpaceDN w:val="0"/>
+        <w:adjustRightInd w:val="0"/>
+        <w:spacing w:after="0" w:line="240" w:lineRule="auto"/>
+        <w:rPr>
+          <w:rFonts w:ascii="Consolas" w:hAnsi="Consolas" w:cs="Consolas"/>
+          <w:sz w:val="20"/>
+          <w:szCs w:val="20"/>
+        </w:rPr>
+      </w:pPr>
+      <w:r>
+        <w:rPr>
+          <w:rFonts w:ascii="Consolas" w:hAnsi="Consolas" w:cs="Consolas"/>
+          <w:color w:val="000000"/>
+          <w:sz w:val="20"/>
+          <w:szCs w:val="20"/>
+        </w:rPr>
+        <w:tab/>
+      </w:r>
+      <w:r>
+        <w:rPr>
+          <w:rFonts w:ascii="Consolas" w:hAnsi="Consolas" w:cs="Consolas"/>
+          <w:color w:val="000000"/>
+          <w:sz w:val="20"/>
+          <w:szCs w:val="20"/>
+        </w:rPr>
+        <w:tab/>
+      </w:r>
+      <w:r>
+        <w:rPr>
+          <w:rFonts w:ascii="Consolas" w:hAnsi="Consolas" w:cs="Consolas"/>
+          <w:b/>
+          <w:bCs/>
+          <w:color w:val="7F0055"/>
+          <w:sz w:val="20"/>
+          <w:szCs w:val="20"/>
+        </w:rPr>
+        <w:t>return</w:t>
+      </w:r>
+      <w:r>
+        <w:rPr>
+          <w:rFonts w:ascii="Consolas" w:hAnsi="Consolas" w:cs="Consolas"/>
+          <w:color w:val="000000"/>
+          <w:sz w:val="20"/>
+          <w:szCs w:val="20"/>
+        </w:rPr>
+        <w:t xml:space="preserve"> </w:t>
+      </w:r>
+      <w:r>
+        <w:rPr>
+          <w:rFonts w:ascii="Consolas" w:hAnsi="Consolas" w:cs="Consolas"/>
+          <w:color w:val="2A00FF"/>
+          <w:sz w:val="20"/>
+          <w:szCs w:val="20"/>
+        </w:rPr>
+        <w:t>"home.jsp"</w:t>
+      </w:r>
+      <w:r>
+        <w:rPr>
+          <w:rFonts w:ascii="Consolas" w:hAnsi="Consolas" w:cs="Consolas"/>
+          <w:color w:val="000000"/>
+          <w:sz w:val="20"/>
+          <w:szCs w:val="20"/>
+        </w:rPr>
+        <w:t>;</w:t>
+      </w:r>
+    </w:p>
+    <w:p>
+      <w:pPr>
+        <w:autoSpaceDE w:val="0"/>
+        <w:autoSpaceDN w:val="0"/>
+        <w:adjustRightInd w:val="0"/>
+        <w:spacing w:after="0" w:line="240" w:lineRule="auto"/>
+        <w:rPr>
+          <w:rFonts w:ascii="Consolas" w:hAnsi="Consolas" w:cs="Consolas"/>
+          <w:sz w:val="20"/>
+          <w:szCs w:val="20"/>
+        </w:rPr>
+      </w:pPr>
+      <w:r>
+        <w:rPr>
+          <w:rFonts w:ascii="Consolas" w:hAnsi="Consolas" w:cs="Consolas"/>
+          <w:color w:val="000000"/>
+          <w:sz w:val="20"/>
+          <w:szCs w:val="20"/>
+        </w:rPr>
+        <w:tab/>
+        <w:t>}</w:t>
+      </w:r>
+    </w:p>
+    <w:p>
+      <w:pPr>
+        <w:autoSpaceDE w:val="0"/>
+        <w:autoSpaceDN w:val="0"/>
+        <w:adjustRightInd w:val="0"/>
+        <w:spacing w:after="0" w:line="240" w:lineRule="auto"/>
+        <w:rPr>
+          <w:rFonts w:ascii="Consolas" w:hAnsi="Consolas" w:cs="Consolas"/>
+          <w:sz w:val="20"/>
+          <w:szCs w:val="20"/>
+        </w:rPr>
+      </w:pPr>
+      <w:r>
+        <w:rPr>
+          <w:rFonts w:ascii="Consolas" w:hAnsi="Consolas" w:cs="Consolas"/>
+          <w:color w:val="000000"/>
+          <w:sz w:val="20"/>
+          <w:szCs w:val="20"/>
+        </w:rPr>
+        <w:t>}</w:t>
+      </w:r>
+    </w:p>
+    <w:p>
+      <w:pPr>
+        <w:rPr>
+          <w:rFonts w:ascii="Consolas" w:hAnsi="Consolas" w:cs="Consolas"/>
+        </w:rPr>
+      </w:pPr>
+    </w:p>
+    <w:p>
+      <w:pPr>
+        <w:rPr>
+          <w:rFonts w:ascii="Consolas" w:hAnsi="Consolas" w:cs="Consolas"/>
+        </w:rPr>
+      </w:pPr>
+    </w:p>
+    <w:p>
+      <w:pPr>
+        <w:rPr>
+          <w:rFonts w:ascii="Consolas" w:hAnsi="Consolas" w:cs="Consolas"/>
+        </w:rPr>
+      </w:pPr>
     </w:p>
     <w:p>
       <w:pPr>

</xml_diff>

<commit_message>
#11. Spring Boot | JPA | MVC | H2 Example
Spring Boot | JPA | MVC | H2 Example
</commit_message>
<xml_diff>
--- a/springBootDocument.docx
+++ b/springBootDocument.docx
@@ -4964,38 +4964,48 @@
       <w:pPr>
         <w:rPr>
           <w:rFonts w:ascii="Consolas" w:hAnsi="Consolas" w:cs="Consolas"/>
+          <w:color w:val="008080"/>
+          <w:sz w:val="20"/>
+          <w:szCs w:val="20"/>
+        </w:rPr>
+      </w:pPr>
+      <w:r>
+        <w:rPr>
+          <w:rFonts w:ascii="Consolas" w:hAnsi="Consolas" w:cs="Consolas"/>
+          <w:color w:val="008080"/>
+          <w:sz w:val="20"/>
+          <w:szCs w:val="20"/>
+        </w:rPr>
+        <w:t>&lt;/</w:t>
+      </w:r>
+      <w:r>
+        <w:rPr>
+          <w:rFonts w:ascii="Consolas" w:hAnsi="Consolas" w:cs="Consolas"/>
+          <w:color w:val="3F7F7F"/>
+          <w:sz w:val="20"/>
+          <w:szCs w:val="20"/>
+          <w:shd w:val="clear" w:color="auto" w:fill="D4D4D4"/>
+        </w:rPr>
+        <w:t>body</w:t>
+      </w:r>
+      <w:r>
+        <w:rPr>
+          <w:rFonts w:ascii="Consolas" w:hAnsi="Consolas" w:cs="Consolas"/>
+          <w:color w:val="008080"/>
+          <w:sz w:val="20"/>
+          <w:szCs w:val="20"/>
+        </w:rPr>
+        <w:t>&gt;</w:t>
+      </w:r>
+    </w:p>
+    <w:p>
+      <w:pPr>
+        <w:rPr>
+          <w:rFonts w:ascii="Consolas" w:hAnsi="Consolas" w:cs="Consolas"/>
           <w:b/>
           <w:u w:val="single"/>
         </w:rPr>
       </w:pPr>
-      <w:r>
-        <w:rPr>
-          <w:rFonts w:ascii="Consolas" w:hAnsi="Consolas" w:cs="Consolas"/>
-          <w:color w:val="008080"/>
-          <w:sz w:val="20"/>
-          <w:szCs w:val="20"/>
-        </w:rPr>
-        <w:t>&lt;/</w:t>
-      </w:r>
-      <w:r>
-        <w:rPr>
-          <w:rFonts w:ascii="Consolas" w:hAnsi="Consolas" w:cs="Consolas"/>
-          <w:color w:val="3F7F7F"/>
-          <w:sz w:val="20"/>
-          <w:szCs w:val="20"/>
-          <w:shd w:val="clear" w:color="auto" w:fill="D4D4D4"/>
-        </w:rPr>
-        <w:t>body</w:t>
-      </w:r>
-      <w:r>
-        <w:rPr>
-          <w:rFonts w:ascii="Consolas" w:hAnsi="Consolas" w:cs="Consolas"/>
-          <w:color w:val="008080"/>
-          <w:sz w:val="20"/>
-          <w:szCs w:val="20"/>
-        </w:rPr>
-        <w:t>&gt;</w:t>
-      </w:r>
     </w:p>
     <w:p>
       <w:pPr>

</xml_diff>